<commit_message>
Fix PHP syntax erros and Modify code to meet PSR-1 and PSR-2 code style guidelines
</commit_message>
<xml_diff>
--- a/Syntax Error Document.docx
+++ b/Syntax Error Document.docx
@@ -230,6 +230,11 @@
         </w:rPr>
         <w:t>77</w:t>
       </w:r>
+    </w:p>
+    <w:p>
+      <w:pPr>
+        <w:pStyle w:val="ListParagraph"/>
+      </w:pPr>
     </w:p>
     <w:sectPr>
       <w:pgSz w:w="12240" w:h="15840"/>

</xml_diff>